<commit_message>
Atualização da issue_64 - Manter Material
</commit_message>
<xml_diff>
--- a/Requisitos/descricao_casos_de_uso/nivel_sistema/CSU10 - ManterMaterial.docx
+++ b/Requisitos/descricao_casos_de_uso/nivel_sistema/CSU10 - ManterMaterial.docx
@@ -1373,7 +1373,7 @@
               <w:rPr>
                 <w:rtl w:val="0"/>
               </w:rPr>
-              <w:t xml:space="preserve">Sistema exibirá um popup com todas as informações desse produto: Código, Nome, Tipo e Valor.</w:t>
+              <w:t xml:space="preserve">Sistema exibirá um popup com todas as informações deste produto: Código, Nome, Tipo, Fornecedor e Valor.</w:t>
             </w:r>
           </w:p>
         </w:tc>
@@ -2362,7 +2362,7 @@
               <w:rPr>
                 <w:rtl w:val="0"/>
               </w:rPr>
-              <w:t xml:space="preserve">2. Ator é advertido sobre a exclusão do produto;</w:t>
+              <w:t xml:space="preserve">2. Ator é notificado com um popup sobre a exclusão do produto;</w:t>
             </w:r>
           </w:p>
           <w:p>
@@ -3142,12 +3142,173 @@
               <w:rPr>
                 <w:rtl w:val="0"/>
               </w:rPr>
-              <w:t xml:space="preserve">Atualização da Descrição do Caso de Uso</w:t>
+              <w:t xml:space="preserve">Atualização da Descrição do </w:t>
+            </w:r>
+          </w:p>
+          <w:p>
+            <w:pPr>
+              <w:keepNext w:val="0"/>
+              <w:keepLines w:val="0"/>
+              <w:widowControl w:val="0"/>
+              <w:pBdr>
+                <w:top w:space="0" w:sz="0" w:val="nil"/>
+                <w:left w:space="0" w:sz="0" w:val="nil"/>
+                <w:bottom w:space="0" w:sz="0" w:val="nil"/>
+                <w:right w:space="0" w:sz="0" w:val="nil"/>
+                <w:between w:space="0" w:sz="0" w:val="nil"/>
+              </w:pBdr>
+              <w:shd w:fill="auto" w:val="clear"/>
+              <w:spacing w:after="0" w:before="0" w:line="240" w:lineRule="auto"/>
+              <w:ind w:left="0" w:right="0" w:firstLine="0"/>
+              <w:jc w:val="center"/>
+              <w:rPr/>
+            </w:pPr>
+            <w:r>
+              <w:rPr>
+                <w:rtl w:val="0"/>
+              </w:rPr>
+              <w:t xml:space="preserve">Caso de Uso</w:t>
+            </w:r>
+          </w:p>
+        </w:tc>
+      </w:tr>
+      <w:tr>
+        <w:tc>
+          <w:tcPr>
+            <w:shd w:fill="auto" w:val="clear"/>
+            <w:tcMar>
+              <w:top w:w="100.0" w:type="dxa"/>
+              <w:left w:w="100.0" w:type="dxa"/>
+              <w:bottom w:w="100.0" w:type="dxa"/>
+              <w:right w:w="100.0" w:type="dxa"/>
+            </w:tcMar>
+            <w:vAlign w:val="top"/>
+          </w:tcPr>
+          <w:p>
+            <w:pPr>
+              <w:keepNext w:val="0"/>
+              <w:keepLines w:val="0"/>
+              <w:widowControl w:val="0"/>
+              <w:pBdr>
+                <w:top w:space="0" w:sz="0" w:val="nil"/>
+                <w:left w:space="0" w:sz="0" w:val="nil"/>
+                <w:bottom w:space="0" w:sz="0" w:val="nil"/>
+                <w:right w:space="0" w:sz="0" w:val="nil"/>
+                <w:between w:space="0" w:sz="0" w:val="nil"/>
+              </w:pBdr>
+              <w:shd w:fill="auto" w:val="clear"/>
+              <w:spacing w:after="0" w:before="0" w:line="240" w:lineRule="auto"/>
+              <w:ind w:left="0" w:right="0" w:firstLine="0"/>
+              <w:jc w:val="center"/>
+              <w:rPr/>
+            </w:pPr>
+            <w:r>
+              <w:rPr>
+                <w:rtl w:val="0"/>
+              </w:rPr>
+              <w:t xml:space="preserve">07/12/2020</w:t>
+            </w:r>
+          </w:p>
+        </w:tc>
+        <w:tc>
+          <w:tcPr>
+            <w:shd w:fill="auto" w:val="clear"/>
+            <w:tcMar>
+              <w:top w:w="100.0" w:type="dxa"/>
+              <w:left w:w="100.0" w:type="dxa"/>
+              <w:bottom w:w="100.0" w:type="dxa"/>
+              <w:right w:w="100.0" w:type="dxa"/>
+            </w:tcMar>
+            <w:vAlign w:val="top"/>
+          </w:tcPr>
+          <w:p>
+            <w:pPr>
+              <w:keepNext w:val="0"/>
+              <w:keepLines w:val="0"/>
+              <w:widowControl w:val="0"/>
+              <w:pBdr>
+                <w:top w:space="0" w:sz="0" w:val="nil"/>
+                <w:left w:space="0" w:sz="0" w:val="nil"/>
+                <w:bottom w:space="0" w:sz="0" w:val="nil"/>
+                <w:right w:space="0" w:sz="0" w:val="nil"/>
+                <w:between w:space="0" w:sz="0" w:val="nil"/>
+              </w:pBdr>
+              <w:shd w:fill="auto" w:val="clear"/>
+              <w:spacing w:after="0" w:before="0" w:line="240" w:lineRule="auto"/>
+              <w:ind w:left="0" w:right="0" w:firstLine="0"/>
+              <w:jc w:val="center"/>
+              <w:rPr/>
+            </w:pPr>
+            <w:r>
+              <w:rPr>
+                <w:rtl w:val="0"/>
+              </w:rPr>
+              <w:t xml:space="preserve">Wagner Prata</w:t>
+            </w:r>
+          </w:p>
+        </w:tc>
+        <w:tc>
+          <w:tcPr>
+            <w:shd w:fill="auto" w:val="clear"/>
+            <w:tcMar>
+              <w:top w:w="100.0" w:type="dxa"/>
+              <w:left w:w="100.0" w:type="dxa"/>
+              <w:bottom w:w="100.0" w:type="dxa"/>
+              <w:right w:w="100.0" w:type="dxa"/>
+            </w:tcMar>
+            <w:vAlign w:val="top"/>
+          </w:tcPr>
+          <w:p>
+            <w:pPr>
+              <w:widowControl w:val="0"/>
+              <w:spacing w:line="240" w:lineRule="auto"/>
+              <w:jc w:val="center"/>
+              <w:rPr/>
+            </w:pPr>
+            <w:r>
+              <w:rPr>
+                <w:rtl w:val="0"/>
+              </w:rPr>
+              <w:t xml:space="preserve">Atualização da Descrição do </w:t>
+            </w:r>
+          </w:p>
+          <w:p>
+            <w:pPr>
+              <w:widowControl w:val="0"/>
+              <w:spacing w:line="240" w:lineRule="auto"/>
+              <w:jc w:val="center"/>
+              <w:rPr/>
+            </w:pPr>
+            <w:r>
+              <w:rPr>
+                <w:rtl w:val="0"/>
+              </w:rPr>
+              <w:t xml:space="preserve">Caso de Uso</w:t>
             </w:r>
           </w:p>
         </w:tc>
       </w:tr>
     </w:tbl>
+    <w:p>
+      <w:pPr>
+        <w:rPr/>
+      </w:pPr>
+      <w:r>
+        <w:rPr>
+          <w:rtl w:val="0"/>
+        </w:rPr>
+      </w:r>
+    </w:p>
+    <w:p>
+      <w:pPr>
+        <w:rPr/>
+      </w:pPr>
+      <w:r>
+        <w:rPr>
+          <w:rtl w:val="0"/>
+        </w:rPr>
+      </w:r>
+    </w:p>
     <w:p>
       <w:pPr>
         <w:rPr/>
@@ -4341,7 +4502,7 @@
 
 <file path=customXML/item1.xml><?xml version="1.0" encoding="utf-8"?>
 <go:gDocsCustomXmlDataStorage xmlns:go="http://customooxmlschemas.google.com/" xmlns:r="http://schemas.openxmlformats.org/officeDocument/2006/relationships">
-  <go:docsCustomData xmlns:go="http://customooxmlschemas.google.com/" roundtripDataSignature="AMtx7mhjHat3bzg4HaaPnZXnRWAWJ7XB0A==">AMUW2mVkTPV5W+hM3CXmNL+vHoVpGqEWn/XioFnsg3u4G3IXxLr6+lxo6EdzLb28901z/3VEIKYRTK6bkjBKGvC4hXGdDyhKiYqtIGRt8xK1DXWS/Xk8e40=</go:docsCustomData>
+  <go:docsCustomData xmlns:go="http://customooxmlschemas.google.com/" roundtripDataSignature="AMtx7mhjHat3bzg4HaaPnZXnRWAWJ7XB0A==">AMUW2mUI7qmzNzIDswSmxh9a04c1BK3FCvcBJj97Rif1xzurqOxEfzJ/N6pny1MkrFsh47OD889olr1ePeBgf8MlC1tEiGo2vPQGpJA86Be6QnGtD/9AZBI=</go:docsCustomData>
 </go:gDocsCustomXmlDataStorage>
 </file>
 

</xml_diff>

<commit_message>
criacao do atender solicitacoes de servico
</commit_message>
<xml_diff>
--- a/Requisitos/descricao_casos_de_uso/nivel_sistema/CSU10 - ManterMaterial.docx
+++ b/Requisitos/descricao_casos_de_uso/nivel_sistema/CSU10 - ManterMaterial.docx
@@ -12,7 +12,6 @@
           <w:szCs w:val="36"/>
         </w:rPr>
       </w:pPr>
-      <w:bookmarkStart w:id="0" w:name="_GoBack"/>
       <w:r>
         <w:rPr>
           <w:rFonts w:hint="default" w:ascii="Arial" w:hAnsi="Arial" w:cs="Arial"/>
@@ -813,6 +812,10 @@
               <w:keepNext w:val="0"/>
               <w:keepLines w:val="0"/>
               <w:widowControl w:val="0"/>
+              <w:numPr>
+                <w:ilvl w:val="0"/>
+                <w:numId w:val="1"/>
+              </w:numPr>
               <w:pBdr>
                 <w:top w:val="none" w:color="auto" w:sz="0" w:space="0"/>
                 <w:left w:val="none" w:color="auto" w:sz="0" w:space="0"/>
@@ -833,7 +836,52 @@
                 <w:rFonts w:hint="default" w:ascii="Arial" w:hAnsi="Arial" w:cs="Arial"/>
                 <w:rtl w:val="0"/>
               </w:rPr>
-              <w:t>1. Ator clica no botão Material e é redirecionado para a tela</w:t>
+              <w:t xml:space="preserve">Ator clica no botão </w:t>
+            </w:r>
+            <w:r>
+              <w:rPr>
+                <w:rFonts w:hint="default" w:cs="Arial"/>
+                <w:rtl w:val="0"/>
+                <w:lang w:val="pt-BR"/>
+              </w:rPr>
+              <w:t>“</w:t>
+            </w:r>
+            <w:r>
+              <w:rPr>
+                <w:rFonts w:hint="default" w:ascii="Arial" w:hAnsi="Arial" w:cs="Arial"/>
+                <w:rtl w:val="0"/>
+              </w:rPr>
+              <w:t>Material</w:t>
+            </w:r>
+            <w:r>
+              <w:rPr>
+                <w:rFonts w:hint="default" w:cs="Arial"/>
+                <w:rtl w:val="0"/>
+                <w:lang w:val="pt-BR"/>
+              </w:rPr>
+              <w:t>”</w:t>
+            </w:r>
+            <w:r>
+              <w:rPr>
+                <w:rFonts w:hint="default" w:ascii="Arial" w:hAnsi="Arial" w:cs="Arial"/>
+                <w:rtl w:val="0"/>
+              </w:rPr>
+              <w:t xml:space="preserve"> </w:t>
+            </w:r>
+            <w:r>
+              <w:rPr>
+                <w:rFonts w:hint="default" w:cs="Arial"/>
+                <w:rtl w:val="0"/>
+                <w:lang w:val="pt-BR"/>
+              </w:rPr>
+              <w:t xml:space="preserve">em qualquer uma de suas telas </w:t>
+            </w:r>
+            <w:r>
+              <w:rPr>
+                <w:rFonts w:hint="default" w:ascii="Arial" w:hAnsi="Arial" w:cs="Arial"/>
+                <w:rtl w:val="0"/>
+              </w:rPr>
+              <w:t>e é direcionado para a tela</w:t>
             </w:r>
             <w:r>
               <w:rPr>
@@ -856,6 +904,10 @@
               <w:keepNext w:val="0"/>
               <w:keepLines w:val="0"/>
               <w:widowControl w:val="0"/>
+              <w:numPr>
+                <w:ilvl w:val="0"/>
+                <w:numId w:val="1"/>
+              </w:numPr>
               <w:pBdr>
                 <w:top w:val="none" w:color="auto" w:sz="0" w:space="0"/>
                 <w:left w:val="none" w:color="auto" w:sz="0" w:space="0"/>
@@ -876,7 +928,37 @@
                 <w:rFonts w:hint="default" w:ascii="Arial" w:hAnsi="Arial" w:cs="Arial"/>
                 <w:rtl w:val="0"/>
               </w:rPr>
-              <w:t xml:space="preserve">2. Ator clica em Novo Material, é redirecionado para tela </w:t>
+              <w:t xml:space="preserve">Ator clica em </w:t>
+            </w:r>
+            <w:r>
+              <w:rPr>
+                <w:rFonts w:hint="default" w:cs="Arial"/>
+                <w:rtl w:val="0"/>
+                <w:lang w:val="pt-BR"/>
+              </w:rPr>
+              <w:t>“</w:t>
+            </w:r>
+            <w:r>
+              <w:rPr>
+                <w:rFonts w:hint="default" w:ascii="Arial" w:hAnsi="Arial" w:cs="Arial"/>
+                <w:rtl w:val="0"/>
+              </w:rPr>
+              <w:t>Novo Material</w:t>
+            </w:r>
+            <w:r>
+              <w:rPr>
+                <w:rFonts w:hint="default" w:cs="Arial"/>
+                <w:rtl w:val="0"/>
+                <w:lang w:val="pt-BR"/>
+              </w:rPr>
+              <w:t>”</w:t>
+            </w:r>
+            <w:r>
+              <w:rPr>
+                <w:rFonts w:hint="default" w:ascii="Arial" w:hAnsi="Arial" w:cs="Arial"/>
+                <w:rtl w:val="0"/>
+              </w:rPr>
+              <w:t xml:space="preserve">, é redirecionado para tela </w:t>
             </w:r>
             <w:r>
               <w:rPr>
@@ -899,6 +981,10 @@
               <w:keepNext w:val="0"/>
               <w:keepLines w:val="0"/>
               <w:widowControl w:val="0"/>
+              <w:numPr>
+                <w:ilvl w:val="0"/>
+                <w:numId w:val="1"/>
+              </w:numPr>
               <w:pBdr>
                 <w:top w:val="none" w:color="auto" w:sz="0" w:space="0"/>
                 <w:left w:val="none" w:color="auto" w:sz="0" w:space="0"/>
@@ -916,10 +1002,18 @@
             </w:pPr>
             <w:r>
               <w:rPr>
-                <w:rFonts w:hint="default" w:ascii="Arial" w:hAnsi="Arial" w:cs="Arial"/>
-                <w:rtl w:val="0"/>
-              </w:rPr>
-              <w:t>3. Preenchimento de todos os campos: Código, Nome, Código para o Fornecedor, Valor e Tipo;</w:t>
+                <w:rFonts w:hint="default" w:cs="Arial"/>
+                <w:rtl w:val="0"/>
+                <w:lang w:val="pt-BR"/>
+              </w:rPr>
+              <w:t>Ator realiza o p</w:t>
+            </w:r>
+            <w:r>
+              <w:rPr>
+                <w:rFonts w:hint="default" w:ascii="Arial" w:hAnsi="Arial" w:cs="Arial"/>
+                <w:rtl w:val="0"/>
+              </w:rPr>
+              <w:t>reenchimento de todos os campos: Código, Nome, Código para o Fornecedor, Valor e Tipo;</w:t>
             </w:r>
           </w:p>
           <w:p>
@@ -927,6 +1021,10 @@
               <w:keepNext w:val="0"/>
               <w:keepLines w:val="0"/>
               <w:widowControl w:val="0"/>
+              <w:numPr>
+                <w:ilvl w:val="0"/>
+                <w:numId w:val="1"/>
+              </w:numPr>
               <w:pBdr>
                 <w:top w:val="none" w:color="auto" w:sz="0" w:space="0"/>
                 <w:left w:val="none" w:color="auto" w:sz="0" w:space="0"/>
@@ -947,7 +1045,37 @@
                 <w:rFonts w:hint="default" w:ascii="Arial" w:hAnsi="Arial" w:cs="Arial"/>
                 <w:rtl w:val="0"/>
               </w:rPr>
-              <w:t xml:space="preserve">4. Ator clica no botão Cadastrar e é redirecionado para tela </w:t>
+              <w:t xml:space="preserve">Ator clica no botão </w:t>
+            </w:r>
+            <w:r>
+              <w:rPr>
+                <w:rFonts w:hint="default" w:cs="Arial"/>
+                <w:rtl w:val="0"/>
+                <w:lang w:val="pt-BR"/>
+              </w:rPr>
+              <w:t xml:space="preserve">“Salvar”, o sistema exibe popup com a mensagem “Material salvo com sucesso” </w:t>
+            </w:r>
+            <w:r>
+              <w:rPr>
+                <w:rFonts w:hint="default" w:ascii="Arial" w:hAnsi="Arial" w:cs="Arial"/>
+                <w:rtl w:val="0"/>
+              </w:rPr>
+              <w:t>e redireciona</w:t>
+            </w:r>
+            <w:r>
+              <w:rPr>
+                <w:rFonts w:hint="default" w:cs="Arial"/>
+                <w:rtl w:val="0"/>
+                <w:lang w:val="pt-BR"/>
+              </w:rPr>
+              <w:t xml:space="preserve"> o ator</w:t>
+            </w:r>
+            <w:r>
+              <w:rPr>
+                <w:rFonts w:hint="default" w:ascii="Arial" w:hAnsi="Arial" w:cs="Arial"/>
+                <w:rtl w:val="0"/>
+              </w:rPr>
+              <w:t xml:space="preserve"> para tela </w:t>
             </w:r>
             <w:r>
               <w:rPr>
@@ -1204,7 +1332,7 @@
               <w:widowControl w:val="0"/>
               <w:numPr>
                 <w:ilvl w:val="0"/>
-                <w:numId w:val="1"/>
+                <w:numId w:val="2"/>
               </w:numPr>
               <w:pBdr>
                 <w:top w:val="none" w:color="auto" w:sz="0" w:space="0"/>
@@ -1226,7 +1354,22 @@
                 <w:rFonts w:hint="default" w:ascii="Arial" w:hAnsi="Arial" w:cs="Arial"/>
                 <w:rtl w:val="0"/>
               </w:rPr>
-              <w:t xml:space="preserve">Ator deseja visualizar o material, ver Seção </w:t>
+              <w:t>Ator</w:t>
+            </w:r>
+            <w:r>
+              <w:rPr>
+                <w:rFonts w:hint="default" w:cs="Arial"/>
+                <w:rtl w:val="0"/>
+                <w:lang w:val="pt-BR"/>
+              </w:rPr>
+              <w:t xml:space="preserve"> clica no ícone de olho com o objetivo de </w:t>
+            </w:r>
+            <w:r>
+              <w:rPr>
+                <w:rFonts w:hint="default" w:ascii="Arial" w:hAnsi="Arial" w:cs="Arial"/>
+                <w:rtl w:val="0"/>
+              </w:rPr>
+              <w:t xml:space="preserve">visualizar o material, ver Seção </w:t>
             </w:r>
             <w:r>
               <w:rPr>
@@ -1249,7 +1392,7 @@
               <w:widowControl w:val="0"/>
               <w:numPr>
                 <w:ilvl w:val="0"/>
-                <w:numId w:val="1"/>
+                <w:numId w:val="2"/>
               </w:numPr>
               <w:spacing w:line="240" w:lineRule="auto"/>
               <w:ind w:left="720" w:hanging="360"/>
@@ -1262,7 +1405,22 @@
                 <w:rFonts w:hint="default" w:ascii="Arial" w:hAnsi="Arial" w:cs="Arial"/>
                 <w:rtl w:val="0"/>
               </w:rPr>
-              <w:t xml:space="preserve">Ator deseja alterar o material, ver Seção </w:t>
+              <w:t>Ator</w:t>
+            </w:r>
+            <w:r>
+              <w:rPr>
+                <w:rFonts w:hint="default" w:cs="Arial"/>
+                <w:rtl w:val="0"/>
+                <w:lang w:val="pt-BR"/>
+              </w:rPr>
+              <w:t xml:space="preserve"> clica no ícone de lápis com o objetivo de </w:t>
+            </w:r>
+            <w:r>
+              <w:rPr>
+                <w:rFonts w:hint="default" w:ascii="Arial" w:hAnsi="Arial" w:cs="Arial"/>
+                <w:rtl w:val="0"/>
+              </w:rPr>
+              <w:t xml:space="preserve">alterar o material, ver Seção </w:t>
             </w:r>
             <w:r>
               <w:rPr>
@@ -1285,7 +1443,7 @@
               <w:widowControl w:val="0"/>
               <w:numPr>
                 <w:ilvl w:val="0"/>
-                <w:numId w:val="1"/>
+                <w:numId w:val="2"/>
               </w:numPr>
               <w:spacing w:line="240" w:lineRule="auto"/>
               <w:ind w:left="720" w:hanging="360"/>
@@ -1298,7 +1456,22 @@
                 <w:rFonts w:hint="default" w:ascii="Arial" w:hAnsi="Arial" w:cs="Arial"/>
                 <w:rtl w:val="0"/>
               </w:rPr>
-              <w:t xml:space="preserve">Ator deseja excluir o material, ver Seção </w:t>
+              <w:t xml:space="preserve">Ator </w:t>
+            </w:r>
+            <w:r>
+              <w:rPr>
+                <w:rFonts w:hint="default" w:cs="Arial"/>
+                <w:rtl w:val="0"/>
+                <w:lang w:val="pt-BR"/>
+              </w:rPr>
+              <w:t xml:space="preserve">clica no ícone de lixeira com o objetivo de </w:t>
+            </w:r>
+            <w:r>
+              <w:rPr>
+                <w:rFonts w:hint="default" w:ascii="Arial" w:hAnsi="Arial" w:cs="Arial"/>
+                <w:rtl w:val="0"/>
+              </w:rPr>
+              <w:t xml:space="preserve">excluir o material, ver Seção </w:t>
             </w:r>
             <w:r>
               <w:rPr>
@@ -1592,7 +1765,7 @@
               <w:widowControl w:val="0"/>
               <w:numPr>
                 <w:ilvl w:val="0"/>
-                <w:numId w:val="2"/>
+                <w:numId w:val="3"/>
               </w:numPr>
               <w:pBdr>
                 <w:top w:val="none" w:color="auto" w:sz="0" w:space="0"/>
@@ -1614,7 +1787,54 @@
                 <w:rFonts w:hint="default" w:ascii="Arial" w:hAnsi="Arial" w:cs="Arial"/>
                 <w:rtl w:val="0"/>
               </w:rPr>
-              <w:t xml:space="preserve">Ator em qualquer uma de suas telas, clica em Material, é direcionado para a tela </w:t>
+              <w:t>Sistema exibirá um</w:t>
+            </w:r>
+            <w:r>
+              <w:rPr>
+                <w:rFonts w:hint="default" w:ascii="Arial" w:hAnsi="Arial" w:cs="Arial"/>
+                <w:rtl w:val="0"/>
+                <w:lang w:val="pt-PT"/>
+              </w:rPr>
+              <w:t>a tela</w:t>
+            </w:r>
+            <w:r>
+              <w:rPr>
+                <w:rFonts w:hint="default" w:ascii="Arial" w:hAnsi="Arial" w:cs="Arial"/>
+                <w:rtl w:val="0"/>
+              </w:rPr>
+              <w:t xml:space="preserve"> </w:t>
+            </w:r>
+            <w:r>
+              <w:rPr>
+                <w:rFonts w:hint="default" w:cs="Arial"/>
+                <w:rtl w:val="0"/>
+                <w:lang w:val="pt-BR"/>
+              </w:rPr>
+              <w:t>s</w:t>
+            </w:r>
+            <w:r>
+              <w:rPr>
+                <w:rFonts w:hint="default" w:ascii="Arial" w:hAnsi="Arial" w:cs="Arial"/>
+                <w:rtl w:val="0"/>
+                <w:lang w:val="pt-PT"/>
+              </w:rPr>
+              <w:t xml:space="preserve">emelhante </w:t>
+            </w:r>
+            <w:r>
+              <w:rPr>
+                <w:rFonts w:hint="default" w:cs="Arial"/>
+                <w:rtl w:val="0"/>
+                <w:lang w:val="pt-BR"/>
+              </w:rPr>
+              <w:t>à</w:t>
+            </w:r>
+            <w:r>
+              <w:rPr>
+                <w:rFonts w:hint="default" w:ascii="Arial" w:hAnsi="Arial" w:cs="Arial"/>
+                <w:rtl w:val="0"/>
+                <w:lang w:val="pt-PT"/>
+              </w:rPr>
+              <w:t xml:space="preserve"> </w:t>
             </w:r>
             <w:r>
               <w:rPr>
@@ -1622,94 +1842,16 @@
                 <w:color w:val="FF0000"/>
                 <w:rtl w:val="0"/>
               </w:rPr>
-              <w:t>14A - ListarMateriais</w:t>
-            </w:r>
-            <w:r>
-              <w:rPr>
-                <w:rFonts w:hint="default" w:ascii="Arial" w:hAnsi="Arial" w:cs="Arial"/>
-                <w:rtl w:val="0"/>
-              </w:rPr>
-              <w:t>;</w:t>
-            </w:r>
-          </w:p>
-          <w:p>
-            <w:pPr>
-              <w:keepNext w:val="0"/>
-              <w:keepLines w:val="0"/>
-              <w:widowControl w:val="0"/>
-              <w:numPr>
-                <w:ilvl w:val="0"/>
-                <w:numId w:val="2"/>
-              </w:numPr>
-              <w:pBdr>
-                <w:top w:val="none" w:color="auto" w:sz="0" w:space="0"/>
-                <w:left w:val="none" w:color="auto" w:sz="0" w:space="0"/>
-                <w:bottom w:val="none" w:color="auto" w:sz="0" w:space="0"/>
-                <w:right w:val="none" w:color="auto" w:sz="0" w:space="0"/>
-                <w:between w:val="none" w:color="auto" w:sz="0" w:space="0"/>
-              </w:pBdr>
-              <w:shd w:val="clear" w:fill="auto"/>
-              <w:spacing w:before="0" w:after="0" w:line="240" w:lineRule="auto"/>
-              <w:ind w:left="720" w:right="0" w:hanging="360"/>
-              <w:jc w:val="both"/>
-              <w:rPr>
-                <w:rFonts w:hint="default" w:ascii="Arial" w:hAnsi="Arial" w:cs="Arial"/>
-                <w:u w:val="none"/>
-              </w:rPr>
-            </w:pPr>
-            <w:r>
-              <w:rPr>
-                <w:rFonts w:hint="default" w:ascii="Arial" w:hAnsi="Arial" w:cs="Arial"/>
-                <w:rtl w:val="0"/>
-              </w:rPr>
-              <w:t>Ator seleciona o ícone de olho após escolher ou filtrar o material desejado;</w:t>
-            </w:r>
-          </w:p>
-          <w:p>
-            <w:pPr>
-              <w:keepNext w:val="0"/>
-              <w:keepLines w:val="0"/>
-              <w:widowControl w:val="0"/>
-              <w:numPr>
-                <w:ilvl w:val="0"/>
-                <w:numId w:val="2"/>
-              </w:numPr>
-              <w:pBdr>
-                <w:top w:val="none" w:color="auto" w:sz="0" w:space="0"/>
-                <w:left w:val="none" w:color="auto" w:sz="0" w:space="0"/>
-                <w:bottom w:val="none" w:color="auto" w:sz="0" w:space="0"/>
-                <w:right w:val="none" w:color="auto" w:sz="0" w:space="0"/>
-                <w:between w:val="none" w:color="auto" w:sz="0" w:space="0"/>
-              </w:pBdr>
-              <w:shd w:val="clear" w:fill="auto"/>
-              <w:spacing w:before="0" w:after="0" w:line="240" w:lineRule="auto"/>
-              <w:ind w:left="720" w:right="0" w:hanging="360"/>
-              <w:jc w:val="both"/>
-              <w:rPr>
-                <w:rFonts w:hint="default" w:ascii="Arial" w:hAnsi="Arial" w:cs="Arial"/>
-              </w:rPr>
-            </w:pPr>
-            <w:r>
-              <w:rPr>
-                <w:rFonts w:hint="default" w:ascii="Arial" w:hAnsi="Arial" w:cs="Arial"/>
-                <w:rtl w:val="0"/>
-              </w:rPr>
-              <w:t>Sistema exibirá um</w:t>
-            </w:r>
-            <w:r>
-              <w:rPr>
-                <w:rFonts w:hint="default" w:ascii="Arial" w:hAnsi="Arial" w:cs="Arial"/>
+              <w:t>18A - NovoMaterial</w:t>
+            </w:r>
+            <w:r>
+              <w:rPr>
+                <w:rFonts w:hint="default" w:ascii="Arial" w:hAnsi="Arial" w:cs="Arial"/>
+                <w:color w:val="FF0000"/>
                 <w:rtl w:val="0"/>
                 <w:lang w:val="pt-PT"/>
               </w:rPr>
-              <w:t>a tela</w:t>
-            </w:r>
-            <w:r>
-              <w:rPr>
-                <w:rFonts w:hint="default" w:ascii="Arial" w:hAnsi="Arial" w:cs="Arial"/>
-                <w:rtl w:val="0"/>
-              </w:rPr>
-              <w:t xml:space="preserve"> com todas as informações deste produto: Código, Nome, Tipo, Fornecedor e Valor.</w:t>
+              <w:t xml:space="preserve"> </w:t>
             </w:r>
             <w:r>
               <w:rPr>
@@ -1717,40 +1859,30 @@
                 <w:rtl w:val="0"/>
                 <w:lang w:val="pt-PT"/>
               </w:rPr>
-              <w:t xml:space="preserve"> Semelhante a </w:t>
-            </w:r>
-            <w:r>
-              <w:rPr>
-                <w:rFonts w:hint="default" w:ascii="Arial" w:hAnsi="Arial" w:cs="Arial"/>
-                <w:color w:val="FF0000"/>
-                <w:rtl w:val="0"/>
-              </w:rPr>
-              <w:t>18A - NovoMaterial</w:t>
-            </w:r>
-            <w:r>
-              <w:rPr>
-                <w:rFonts w:hint="default" w:ascii="Arial" w:hAnsi="Arial" w:cs="Arial"/>
-                <w:color w:val="FF0000"/>
+              <w:t>com as informações</w:t>
+            </w:r>
+            <w:r>
+              <w:rPr>
+                <w:rFonts w:hint="default" w:cs="Arial"/>
+                <w:rtl w:val="0"/>
+                <w:lang w:val="pt-BR"/>
+              </w:rPr>
+              <w:t xml:space="preserve"> </w:t>
+            </w:r>
+            <w:r>
+              <w:rPr>
+                <w:rFonts w:hint="default" w:ascii="Arial" w:hAnsi="Arial" w:cs="Arial"/>
+                <w:rtl w:val="0"/>
+              </w:rPr>
+              <w:t>com todas as informações deste produto: Código, Nome, Tipo, Fornecedor e Valor</w:t>
+            </w:r>
+            <w:r>
+              <w:rPr>
+                <w:rFonts w:hint="default" w:ascii="Arial" w:hAnsi="Arial" w:cs="Arial"/>
                 <w:rtl w:val="0"/>
                 <w:lang w:val="pt-PT"/>
               </w:rPr>
-              <w:t xml:space="preserve"> </w:t>
-            </w:r>
-            <w:r>
-              <w:rPr>
-                <w:rFonts w:hint="default" w:ascii="Arial" w:hAnsi="Arial" w:cs="Arial"/>
-                <w:rtl w:val="0"/>
-                <w:lang w:val="pt-PT"/>
-              </w:rPr>
-              <w:t>c</w:t>
-            </w:r>
-            <w:r>
-              <w:rPr>
-                <w:rFonts w:hint="default" w:ascii="Arial" w:hAnsi="Arial" w:cs="Arial"/>
-                <w:rtl w:val="0"/>
-                <w:lang w:val="pt-PT"/>
-              </w:rPr>
-              <w:t>om as informações.</w:t>
+              <w:t>.</w:t>
             </w:r>
           </w:p>
         </w:tc>
@@ -2016,26 +2148,23 @@
           <w:p>
             <w:pPr>
               <w:widowControl w:val="0"/>
+              <w:numPr>
+                <w:ilvl w:val="0"/>
+                <w:numId w:val="4"/>
+              </w:numPr>
               <w:spacing w:line="240" w:lineRule="auto"/>
               <w:jc w:val="both"/>
               <w:rPr>
                 <w:rFonts w:hint="default" w:ascii="Arial" w:hAnsi="Arial" w:cs="Arial"/>
-              </w:rPr>
-            </w:pPr>
-            <w:r>
-              <w:rPr>
-                <w:rFonts w:hint="default" w:ascii="Arial" w:hAnsi="Arial" w:cs="Arial"/>
-                <w:b/>
-                <w:rtl w:val="0"/>
-              </w:rPr>
-              <w:t>1.</w:t>
-            </w:r>
-            <w:r>
-              <w:rPr>
-                <w:rFonts w:hint="default" w:ascii="Arial" w:hAnsi="Arial" w:cs="Arial"/>
-                <w:rtl w:val="0"/>
-              </w:rPr>
-              <w:t xml:space="preserve"> Ator está na tela </w:t>
+                <w:rtl w:val="0"/>
+              </w:rPr>
+            </w:pPr>
+            <w:r>
+              <w:rPr>
+                <w:rFonts w:hint="default" w:ascii="Arial" w:hAnsi="Arial" w:cs="Arial"/>
+                <w:rtl w:val="0"/>
+              </w:rPr>
+              <w:t xml:space="preserve">Sistema dicionará o ator para uma tela semelhante à </w:t>
             </w:r>
             <w:r>
               <w:rPr>
@@ -2043,39 +2172,66 @@
                 <w:color w:val="FF0000"/>
                 <w:rtl w:val="0"/>
               </w:rPr>
-              <w:t>14A - ListarMateriais</w:t>
-            </w:r>
-            <w:r>
-              <w:rPr>
-                <w:rFonts w:hint="default" w:ascii="Arial" w:hAnsi="Arial" w:cs="Arial"/>
-                <w:rtl w:val="0"/>
-              </w:rPr>
-              <w:t xml:space="preserve"> e clicará no ícone de lápis;</w:t>
-            </w:r>
-          </w:p>
-          <w:p>
-            <w:pPr>
-              <w:widowControl w:val="0"/>
+              <w:t>18A - NovoMaterial</w:t>
+            </w:r>
+            <w:r>
+              <w:rPr>
+                <w:rFonts w:hint="default" w:ascii="Arial" w:hAnsi="Arial" w:cs="Arial"/>
+                <w:rtl w:val="0"/>
+              </w:rPr>
+              <w:t xml:space="preserve"> com os campos alteráveis desbloqueados para as alterações necessárias pelo ator;</w:t>
+            </w:r>
+          </w:p>
+          <w:p>
+            <w:pPr>
+              <w:widowControl w:val="0"/>
+              <w:numPr>
+                <w:ilvl w:val="0"/>
+                <w:numId w:val="4"/>
+              </w:numPr>
               <w:spacing w:line="240" w:lineRule="auto"/>
               <w:jc w:val="both"/>
               <w:rPr>
                 <w:rFonts w:hint="default" w:ascii="Arial" w:hAnsi="Arial" w:cs="Arial"/>
-              </w:rPr>
-            </w:pPr>
-            <w:r>
-              <w:rPr>
-                <w:rFonts w:hint="default" w:ascii="Arial" w:hAnsi="Arial" w:cs="Arial"/>
-                <w:b/>
-                <w:rtl w:val="0"/>
-              </w:rPr>
-              <w:t>2.</w:t>
-            </w:r>
-            <w:r>
-              <w:rPr>
-                <w:rFonts w:hint="default" w:ascii="Arial" w:hAnsi="Arial" w:cs="Arial"/>
-                <w:rtl w:val="0"/>
-              </w:rPr>
-              <w:t xml:space="preserve"> Sistema redicionará o ator para uma tela semelhante à </w:t>
+                <w:rtl w:val="0"/>
+              </w:rPr>
+            </w:pPr>
+            <w:r>
+              <w:rPr>
+                <w:rFonts w:hint="default" w:ascii="Arial" w:hAnsi="Arial" w:cs="Arial"/>
+                <w:rtl w:val="0"/>
+              </w:rPr>
+              <w:t>Ator clica no botão “Atualizar”</w:t>
+            </w:r>
+            <w:r>
+              <w:rPr>
+                <w:rFonts w:hint="default" w:cs="Arial"/>
+                <w:rtl w:val="0"/>
+                <w:lang w:val="pt-BR"/>
+              </w:rPr>
+              <w:t>, o sistema exibe um popup com a mensagem “Material alterado com sucesso”</w:t>
+            </w:r>
+            <w:r>
+              <w:rPr>
+                <w:rFonts w:hint="default" w:ascii="Arial" w:hAnsi="Arial" w:cs="Arial"/>
+                <w:rtl w:val="0"/>
+              </w:rPr>
+              <w:t xml:space="preserve"> e redireciona</w:t>
+            </w:r>
+            <w:r>
+              <w:rPr>
+                <w:rFonts w:hint="default" w:cs="Arial"/>
+                <w:rtl w:val="0"/>
+                <w:lang w:val="pt-BR"/>
+              </w:rPr>
+              <w:t xml:space="preserve"> o ator</w:t>
+            </w:r>
+            <w:r>
+              <w:rPr>
+                <w:rFonts w:hint="default" w:ascii="Arial" w:hAnsi="Arial" w:cs="Arial"/>
+                <w:rtl w:val="0"/>
+              </w:rPr>
+              <w:t xml:space="preserve"> para a tela </w:t>
             </w:r>
             <w:r>
               <w:rPr>
@@ -2083,14 +2239,14 @@
                 <w:color w:val="FF0000"/>
                 <w:rtl w:val="0"/>
               </w:rPr>
-              <w:t>18A - NovoMaterial</w:t>
-            </w:r>
-            <w:r>
-              <w:rPr>
-                <w:rFonts w:hint="default" w:ascii="Arial" w:hAnsi="Arial" w:cs="Arial"/>
-                <w:rtl w:val="0"/>
-              </w:rPr>
-              <w:t xml:space="preserve"> com os campos alteráveis desbloqueados para as alterações necessárias pelo ator;</w:t>
+              <w:t>14A - ListarMateriais</w:t>
+            </w:r>
+            <w:r>
+              <w:rPr>
+                <w:rFonts w:hint="default" w:ascii="Arial" w:hAnsi="Arial" w:cs="Arial"/>
+                <w:rtl w:val="0"/>
+              </w:rPr>
+              <w:t>.</w:t>
             </w:r>
           </w:p>
           <w:p>
@@ -2100,38 +2256,9 @@
               <w:jc w:val="both"/>
               <w:rPr>
                 <w:rFonts w:hint="default" w:ascii="Arial" w:hAnsi="Arial" w:cs="Arial"/>
-              </w:rPr>
-            </w:pPr>
-            <w:r>
-              <w:rPr>
-                <w:rFonts w:hint="default" w:ascii="Arial" w:hAnsi="Arial" w:cs="Arial"/>
-                <w:b/>
-                <w:rtl w:val="0"/>
-              </w:rPr>
-              <w:t>3.</w:t>
-            </w:r>
-            <w:r>
-              <w:rPr>
-                <w:rFonts w:hint="default" w:ascii="Arial" w:hAnsi="Arial" w:cs="Arial"/>
-                <w:rtl w:val="0"/>
-              </w:rPr>
-              <w:t xml:space="preserve"> Ator clica no botão “Atualizar” e é redirecionado para a tela </w:t>
-            </w:r>
-            <w:r>
-              <w:rPr>
-                <w:rFonts w:hint="default" w:ascii="Arial" w:hAnsi="Arial" w:cs="Arial"/>
-                <w:color w:val="FF0000"/>
-                <w:rtl w:val="0"/>
-              </w:rPr>
-              <w:t>14A - ListarMateriais</w:t>
-            </w:r>
-            <w:r>
-              <w:rPr>
-                <w:rFonts w:hint="default" w:ascii="Arial" w:hAnsi="Arial" w:cs="Arial"/>
-                <w:rtl w:val="0"/>
-              </w:rPr>
-              <w:t>.</w:t>
-            </w:r>
+                <w:rtl w:val="0"/>
+              </w:rPr>
+            </w:pPr>
           </w:p>
         </w:tc>
       </w:tr>
@@ -2504,6 +2631,10 @@
           <w:p>
             <w:pPr>
               <w:widowControl w:val="0"/>
+              <w:numPr>
+                <w:ilvl w:val="0"/>
+                <w:numId w:val="5"/>
+              </w:numPr>
               <w:spacing w:line="240" w:lineRule="auto"/>
               <w:rPr>
                 <w:rFonts w:hint="default" w:ascii="Arial" w:hAnsi="Arial" w:cs="Arial"/>
@@ -2511,10 +2642,39 @@
             </w:pPr>
             <w:r>
               <w:rPr>
-                <w:rFonts w:hint="default" w:ascii="Arial" w:hAnsi="Arial" w:cs="Arial"/>
-                <w:rtl w:val="0"/>
-              </w:rPr>
-              <w:t xml:space="preserve">1. Ator está na tela </w:t>
+                <w:rFonts w:hint="default" w:cs="Arial"/>
+                <w:rtl w:val="0"/>
+                <w:lang w:val="pt-BR"/>
+              </w:rPr>
+              <w:t>Sistema exibe um popup com a mensagem “Informe sua senha para excluir esse materal.”;</w:t>
+            </w:r>
+          </w:p>
+          <w:p>
+            <w:pPr>
+              <w:widowControl w:val="0"/>
+              <w:numPr>
+                <w:ilvl w:val="0"/>
+                <w:numId w:val="5"/>
+              </w:numPr>
+              <w:spacing w:line="240" w:lineRule="auto"/>
+              <w:rPr>
+                <w:rFonts w:hint="default" w:ascii="Arial" w:hAnsi="Arial" w:cs="Arial"/>
+              </w:rPr>
+            </w:pPr>
+            <w:r>
+              <w:rPr>
+                <w:rFonts w:hint="default" w:ascii="Arial" w:hAnsi="Arial" w:cs="Arial"/>
+                <w:rtl w:val="0"/>
+              </w:rPr>
+              <w:t xml:space="preserve">Ator </w:t>
+            </w:r>
+            <w:r>
+              <w:rPr>
+                <w:rFonts w:hint="default" w:cs="Arial"/>
+                <w:rtl w:val="0"/>
+                <w:lang w:val="pt-BR"/>
+              </w:rPr>
+              <w:t xml:space="preserve">digita sua senha corretamente e clica no botão “Excluir”, sistema exibe um popup com a mensagem “Material excluído com sucesso” e redireciona o ator para a tela </w:t>
             </w:r>
             <w:r>
               <w:rPr>
@@ -2526,42 +2686,11 @@
             </w:r>
             <w:r>
               <w:rPr>
-                <w:rFonts w:hint="default" w:ascii="Arial" w:hAnsi="Arial" w:cs="Arial"/>
-                <w:rtl w:val="0"/>
-              </w:rPr>
-              <w:t xml:space="preserve"> e clicará no ícone de lixeira;</w:t>
-            </w:r>
-          </w:p>
-          <w:p>
-            <w:pPr>
-              <w:widowControl w:val="0"/>
-              <w:spacing w:line="240" w:lineRule="auto"/>
-              <w:rPr>
-                <w:rFonts w:hint="default" w:ascii="Arial" w:hAnsi="Arial" w:cs="Arial"/>
-              </w:rPr>
-            </w:pPr>
-            <w:r>
-              <w:rPr>
-                <w:rFonts w:hint="default" w:ascii="Arial" w:hAnsi="Arial" w:cs="Arial"/>
-                <w:rtl w:val="0"/>
-              </w:rPr>
-              <w:t>2. Ator é notificado com um popup sobre a exclusão do produto;</w:t>
-            </w:r>
-          </w:p>
-          <w:p>
-            <w:pPr>
-              <w:widowControl w:val="0"/>
-              <w:spacing w:line="240" w:lineRule="auto"/>
-              <w:rPr>
-                <w:rFonts w:hint="default" w:ascii="Arial" w:hAnsi="Arial" w:cs="Arial"/>
-              </w:rPr>
-            </w:pPr>
-            <w:r>
-              <w:rPr>
-                <w:rFonts w:hint="default" w:ascii="Arial" w:hAnsi="Arial" w:cs="Arial"/>
-                <w:rtl w:val="0"/>
-              </w:rPr>
-              <w:t xml:space="preserve">3. Ator confirma a exclusão clicando em “Sim” após informar sua senha. </w:t>
+                <w:rFonts w:hint="default" w:cs="Arial"/>
+                <w:rtl w:val="0"/>
+                <w:lang w:val="pt-BR"/>
+              </w:rPr>
+              <w:t>.</w:t>
             </w:r>
           </w:p>
         </w:tc>
@@ -2666,7 +2795,24 @@
                 <w:b/>
                 <w:rtl w:val="0"/>
               </w:rPr>
-              <w:t xml:space="preserve">Linha 3: </w:t>
+              <w:t xml:space="preserve">Linha </w:t>
+            </w:r>
+            <w:r>
+              <w:rPr>
+                <w:rFonts w:hint="default" w:cs="Arial"/>
+                <w:b/>
+                <w:rtl w:val="0"/>
+                <w:lang w:val="pt-BR"/>
+              </w:rPr>
+              <w:t>2</w:t>
+            </w:r>
+            <w:r>
+              <w:rPr>
+                <w:rFonts w:hint="default" w:ascii="Arial" w:hAnsi="Arial" w:cs="Arial"/>
+                <w:b/>
+                <w:rtl w:val="0"/>
+              </w:rPr>
+              <w:t xml:space="preserve">: </w:t>
             </w:r>
             <w:r>
               <w:rPr>
@@ -3809,6 +3955,144 @@
           </w:p>
         </w:tc>
       </w:tr>
+      <w:tr>
+        <w:tblPrEx>
+          <w:tblBorders>
+            <w:top w:val="single" w:color="000000" w:sz="8" w:space="0"/>
+            <w:left w:val="single" w:color="000000" w:sz="8" w:space="0"/>
+            <w:bottom w:val="single" w:color="000000" w:sz="8" w:space="0"/>
+            <w:right w:val="single" w:color="000000" w:sz="8" w:space="0"/>
+            <w:insideH w:val="single" w:color="000000" w:sz="8" w:space="0"/>
+            <w:insideV w:val="single" w:color="000000" w:sz="8" w:space="0"/>
+          </w:tblBorders>
+          <w:tblCellMar>
+            <w:top w:w="100" w:type="dxa"/>
+            <w:left w:w="100" w:type="dxa"/>
+            <w:bottom w:w="100" w:type="dxa"/>
+            <w:right w:w="100" w:type="dxa"/>
+          </w:tblCellMar>
+        </w:tblPrEx>
+        <w:tc>
+          <w:tcPr>
+            <w:shd w:val="clear" w:color="auto" w:fill="auto"/>
+            <w:tcMar>
+              <w:top w:w="100" w:type="dxa"/>
+              <w:left w:w="100" w:type="dxa"/>
+              <w:bottom w:w="100" w:type="dxa"/>
+              <w:right w:w="100" w:type="dxa"/>
+            </w:tcMar>
+            <w:vAlign w:val="top"/>
+          </w:tcPr>
+          <w:p>
+            <w:pPr>
+              <w:keepNext w:val="0"/>
+              <w:keepLines w:val="0"/>
+              <w:widowControl w:val="0"/>
+              <w:pBdr>
+                <w:top w:val="none" w:color="auto" w:sz="0" w:space="0"/>
+                <w:left w:val="none" w:color="auto" w:sz="0" w:space="0"/>
+                <w:bottom w:val="none" w:color="auto" w:sz="0" w:space="0"/>
+                <w:right w:val="none" w:color="auto" w:sz="0" w:space="0"/>
+                <w:between w:val="none" w:color="auto" w:sz="0" w:space="0"/>
+              </w:pBdr>
+              <w:shd w:val="clear" w:fill="auto"/>
+              <w:spacing w:before="0" w:after="0" w:line="240" w:lineRule="auto"/>
+              <w:ind w:left="0" w:right="0" w:firstLine="0"/>
+              <w:jc w:val="center"/>
+              <w:rPr>
+                <w:rFonts w:hint="default" w:ascii="Arial" w:hAnsi="Arial" w:cs="Arial"/>
+                <w:rtl w:val="0"/>
+                <w:lang w:val="pt-BR"/>
+              </w:rPr>
+            </w:pPr>
+            <w:r>
+              <w:rPr>
+                <w:rFonts w:hint="default" w:cs="Arial"/>
+                <w:rtl w:val="0"/>
+                <w:lang w:val="pt-BR"/>
+              </w:rPr>
+              <w:t>05/01/2021</w:t>
+            </w:r>
+          </w:p>
+        </w:tc>
+        <w:tc>
+          <w:tcPr>
+            <w:shd w:val="clear" w:color="auto" w:fill="auto"/>
+            <w:tcMar>
+              <w:top w:w="100" w:type="dxa"/>
+              <w:left w:w="100" w:type="dxa"/>
+              <w:bottom w:w="100" w:type="dxa"/>
+              <w:right w:w="100" w:type="dxa"/>
+            </w:tcMar>
+            <w:vAlign w:val="top"/>
+          </w:tcPr>
+          <w:p>
+            <w:pPr>
+              <w:keepNext w:val="0"/>
+              <w:keepLines w:val="0"/>
+              <w:widowControl w:val="0"/>
+              <w:pBdr>
+                <w:top w:val="none" w:color="auto" w:sz="0" w:space="0"/>
+                <w:left w:val="none" w:color="auto" w:sz="0" w:space="0"/>
+                <w:bottom w:val="none" w:color="auto" w:sz="0" w:space="0"/>
+                <w:right w:val="none" w:color="auto" w:sz="0" w:space="0"/>
+                <w:between w:val="none" w:color="auto" w:sz="0" w:space="0"/>
+              </w:pBdr>
+              <w:shd w:val="clear" w:fill="auto"/>
+              <w:spacing w:before="0" w:after="0" w:line="240" w:lineRule="auto"/>
+              <w:ind w:left="0" w:right="0" w:firstLine="0"/>
+              <w:jc w:val="center"/>
+              <w:rPr>
+                <w:rFonts w:hint="default" w:ascii="Arial" w:hAnsi="Arial" w:cs="Arial"/>
+                <w:rtl w:val="0"/>
+                <w:lang w:val="pt-BR"/>
+              </w:rPr>
+            </w:pPr>
+            <w:r>
+              <w:rPr>
+                <w:rFonts w:hint="default" w:cs="Arial"/>
+                <w:rtl w:val="0"/>
+                <w:lang w:val="pt-BR"/>
+              </w:rPr>
+              <w:t>Liliane Costa</w:t>
+            </w:r>
+          </w:p>
+        </w:tc>
+        <w:tc>
+          <w:tcPr>
+            <w:shd w:val="clear" w:color="auto" w:fill="auto"/>
+            <w:tcMar>
+              <w:top w:w="100" w:type="dxa"/>
+              <w:left w:w="100" w:type="dxa"/>
+              <w:bottom w:w="100" w:type="dxa"/>
+              <w:right w:w="100" w:type="dxa"/>
+            </w:tcMar>
+            <w:vAlign w:val="top"/>
+          </w:tcPr>
+          <w:p>
+            <w:pPr>
+              <w:widowControl w:val="0"/>
+              <w:spacing w:line="240" w:lineRule="auto"/>
+              <w:jc w:val="center"/>
+              <w:rPr>
+                <w:rFonts w:hint="default" w:ascii="Arial" w:hAnsi="Arial" w:cs="Arial"/>
+                <w:rtl w:val="0"/>
+                <w:lang w:val="pt-BR"/>
+              </w:rPr>
+            </w:pPr>
+            <w:r>
+              <w:rPr>
+                <w:rFonts w:hint="default" w:cs="Arial"/>
+                <w:rtl w:val="0"/>
+                <w:lang w:val="pt-BR"/>
+              </w:rPr>
+              <w:t>Atualização</w:t>
+            </w:r>
+            <w:bookmarkStart w:id="0" w:name="_GoBack"/>
+            <w:bookmarkEnd w:id="0"/>
+          </w:p>
+        </w:tc>
+      </w:tr>
     </w:tbl>
     <w:p>
       <w:pPr>
@@ -3831,7 +4115,6 @@
         </w:rPr>
       </w:pPr>
     </w:p>
-    <w:bookmarkEnd w:id="0"/>
     <w:sectPr>
       <w:pgSz w:w="11909" w:h="16834"/>
       <w:pgMar w:top="1440" w:right="1440" w:bottom="1440" w:left="1440" w:header="720" w:footer="720" w:gutter="0"/>
@@ -3895,6 +4178,23 @@
 <file path=word/numbering.xml><?xml version="1.0" encoding="utf-8"?>
 <w:numbering xmlns:wpc="http://schemas.microsoft.com/office/word/2010/wordprocessingCanvas" xmlns:mc="http://schemas.openxmlformats.org/markup-compatibility/2006" xmlns:o="urn:schemas-microsoft-com:office:office" xmlns:r="http://schemas.openxmlformats.org/officeDocument/2006/relationships" xmlns:m="http://schemas.openxmlformats.org/officeDocument/2006/math" xmlns:v="urn:schemas-microsoft-com:vml" xmlns:wp14="http://schemas.microsoft.com/office/word/2010/wordprocessingDrawing" xmlns:wp="http://schemas.openxmlformats.org/drawingml/2006/wordprocessingDrawing" xmlns:w10="urn:schemas-microsoft-com:office:word" xmlns:w="http://schemas.openxmlformats.org/wordprocessingml/2006/main" xmlns:w14="http://schemas.microsoft.com/office/word/2010/wordml" xmlns:wpg="http://schemas.microsoft.com/office/word/2010/wordprocessingGroup" xmlns:wpi="http://schemas.microsoft.com/office/word/2010/wordprocessingInk" xmlns:wne="http://schemas.microsoft.com/office/word/2006/wordml" xmlns:wps="http://schemas.microsoft.com/office/word/2010/wordprocessingShape" xmlns:wpsCustomData="http://www.wps.cn/officeDocument/2013/wpsCustomData" mc:Ignorable="w14 wp14">
   <w:abstractNum w:abstractNumId="0">
+    <w:nsid w:val="9446FC6A"/>
+    <w:multiLevelType w:val="singleLevel"/>
+    <w:tmpl w:val="9446FC6A"/>
+    <w:lvl w:ilvl="0" w:tentative="0">
+      <w:start w:val="1"/>
+      <w:numFmt w:val="decimal"/>
+      <w:suff w:val="space"/>
+      <w:lvlText w:val="%1."/>
+      <w:lvlJc w:val="left"/>
+      <w:rPr>
+        <w:rFonts w:hint="default"/>
+        <w:b/>
+        <w:bCs/>
+      </w:rPr>
+    </w:lvl>
+  </w:abstractNum>
+  <w:abstractNum w:abstractNumId="1">
     <w:nsid w:val="DDEE3CAD"/>
     <w:multiLevelType w:val="multilevel"/>
     <w:tmpl w:val="DDEE3CAD"/>
@@ -3907,6 +4207,9 @@
         <w:ind w:left="720" w:hanging="360"/>
       </w:pPr>
       <w:rPr>
+        <w:rFonts w:hint="default"/>
+        <w:b/>
+        <w:bCs/>
         <w:u w:val="none"/>
       </w:rPr>
     </w:lvl>
@@ -4007,7 +4310,7 @@
       </w:rPr>
     </w:lvl>
   </w:abstractNum>
-  <w:abstractNum w:abstractNumId="1">
+  <w:abstractNum w:abstractNumId="2">
     <w:nsid w:val="FFBFE02C"/>
     <w:multiLevelType w:val="multilevel"/>
     <w:tmpl w:val="FFBFE02C"/>
@@ -4020,6 +4323,9 @@
         <w:ind w:left="720" w:hanging="360"/>
       </w:pPr>
       <w:rPr>
+        <w:rFonts w:hint="default"/>
+        <w:b/>
+        <w:bCs/>
         <w:u w:val="none"/>
       </w:rPr>
     </w:lvl>
@@ -4120,11 +4426,54 @@
       </w:rPr>
     </w:lvl>
   </w:abstractNum>
+  <w:abstractNum w:abstractNumId="3">
+    <w:nsid w:val="1FAE9318"/>
+    <w:multiLevelType w:val="singleLevel"/>
+    <w:tmpl w:val="1FAE9318"/>
+    <w:lvl w:ilvl="0" w:tentative="0">
+      <w:start w:val="1"/>
+      <w:numFmt w:val="decimal"/>
+      <w:suff w:val="space"/>
+      <w:lvlText w:val="%1."/>
+      <w:lvlJc w:val="left"/>
+      <w:rPr>
+        <w:rFonts w:hint="default"/>
+        <w:b/>
+        <w:bCs/>
+      </w:rPr>
+    </w:lvl>
+  </w:abstractNum>
+  <w:abstractNum w:abstractNumId="4">
+    <w:nsid w:val="45233170"/>
+    <w:multiLevelType w:val="singleLevel"/>
+    <w:tmpl w:val="45233170"/>
+    <w:lvl w:ilvl="0" w:tentative="0">
+      <w:start w:val="1"/>
+      <w:numFmt w:val="decimal"/>
+      <w:suff w:val="space"/>
+      <w:lvlText w:val="%1."/>
+      <w:lvlJc w:val="left"/>
+      <w:rPr>
+        <w:rFonts w:hint="default"/>
+        <w:b/>
+        <w:bCs/>
+      </w:rPr>
+    </w:lvl>
+  </w:abstractNum>
   <w:num w:numId="1">
-    <w:abstractNumId w:val="0"/>
+    <w:abstractNumId w:val="3"/>
   </w:num>
   <w:num w:numId="2">
     <w:abstractNumId w:val="1"/>
+  </w:num>
+  <w:num w:numId="3">
+    <w:abstractNumId w:val="2"/>
+  </w:num>
+  <w:num w:numId="4">
+    <w:abstractNumId w:val="4"/>
+  </w:num>
+  <w:num w:numId="5">
+    <w:abstractNumId w:val="0"/>
   </w:num>
 </w:numbering>
 </file>
@@ -4137,6 +4486,7 @@
         <w:rFonts w:ascii="Arial" w:hAnsi="Arial" w:eastAsia="Arial" w:cs="Arial"/>
       </w:rPr>
     </w:rPrDefault>
+    <w:pPrDefault/>
   </w:docDefaults>
   <w:latentStyles w:count="260" w:defQFormat="0" w:defUnhideWhenUsed="1" w:defSemiHidden="1" w:defUIPriority="99" w:defLockedState="0">
     <w:lsdException w:qFormat="1" w:unhideWhenUsed="0" w:uiPriority="0" w:semiHidden="0" w:name="Normal"/>
@@ -4289,104 +4639,6 @@
     <w:lsdException w:unhideWhenUsed="0" w:uiPriority="0" w:semiHidden="0" w:name="Balloon Text"/>
     <w:lsdException w:unhideWhenUsed="0" w:uiPriority="0" w:semiHidden="0" w:name="Table Grid"/>
     <w:lsdException w:unhideWhenUsed="0" w:uiPriority="0" w:semiHidden="0" w:name="Table Theme"/>
-    <w:lsdException w:unhideWhenUsed="0" w:uiPriority="60" w:semiHidden="0" w:name="Light Shading"/>
-    <w:lsdException w:unhideWhenUsed="0" w:uiPriority="61" w:semiHidden="0" w:name="Light List"/>
-    <w:lsdException w:unhideWhenUsed="0" w:uiPriority="62" w:semiHidden="0" w:name="Light Grid"/>
-    <w:lsdException w:unhideWhenUsed="0" w:uiPriority="63" w:semiHidden="0" w:name="Medium Shading 1"/>
-    <w:lsdException w:unhideWhenUsed="0" w:uiPriority="64" w:semiHidden="0" w:name="Medium Shading 2"/>
-    <w:lsdException w:unhideWhenUsed="0" w:uiPriority="65" w:semiHidden="0" w:name="Medium List 1"/>
-    <w:lsdException w:unhideWhenUsed="0" w:uiPriority="66" w:semiHidden="0" w:name="Medium List 2"/>
-    <w:lsdException w:unhideWhenUsed="0" w:uiPriority="67" w:semiHidden="0" w:name="Medium Grid 1"/>
-    <w:lsdException w:unhideWhenUsed="0" w:uiPriority="68" w:semiHidden="0" w:name="Medium Grid 2"/>
-    <w:lsdException w:unhideWhenUsed="0" w:uiPriority="69" w:semiHidden="0" w:name="Medium Grid 3"/>
-    <w:lsdException w:unhideWhenUsed="0" w:uiPriority="70" w:semiHidden="0" w:name="Dark List"/>
-    <w:lsdException w:unhideWhenUsed="0" w:uiPriority="71" w:semiHidden="0" w:name="Colorful Shading"/>
-    <w:lsdException w:unhideWhenUsed="0" w:uiPriority="72" w:semiHidden="0" w:name="Colorful List"/>
-    <w:lsdException w:unhideWhenUsed="0" w:uiPriority="73" w:semiHidden="0" w:name="Colorful Grid"/>
-    <w:lsdException w:unhideWhenUsed="0" w:uiPriority="60" w:semiHidden="0" w:name="Light Shading Accent 1"/>
-    <w:lsdException w:unhideWhenUsed="0" w:uiPriority="61" w:semiHidden="0" w:name="Light List Accent 1"/>
-    <w:lsdException w:unhideWhenUsed="0" w:uiPriority="62" w:semiHidden="0" w:name="Light Grid Accent 1"/>
-    <w:lsdException w:unhideWhenUsed="0" w:uiPriority="63" w:semiHidden="0" w:name="Medium Shading 1 Accent 1"/>
-    <w:lsdException w:unhideWhenUsed="0" w:uiPriority="64" w:semiHidden="0" w:name="Medium Shading 2 Accent 1"/>
-    <w:lsdException w:unhideWhenUsed="0" w:uiPriority="65" w:semiHidden="0" w:name="Medium List 1 Accent 1"/>
-    <w:lsdException w:unhideWhenUsed="0" w:uiPriority="66" w:semiHidden="0" w:name="Medium List 2 Accent 1"/>
-    <w:lsdException w:unhideWhenUsed="0" w:uiPriority="67" w:semiHidden="0" w:name="Medium Grid 1 Accent 1"/>
-    <w:lsdException w:unhideWhenUsed="0" w:uiPriority="68" w:semiHidden="0" w:name="Medium Grid 2 Accent 1"/>
-    <w:lsdException w:unhideWhenUsed="0" w:uiPriority="69" w:semiHidden="0" w:name="Medium Grid 3 Accent 1"/>
-    <w:lsdException w:unhideWhenUsed="0" w:uiPriority="70" w:semiHidden="0" w:name="Dark List Accent 1"/>
-    <w:lsdException w:unhideWhenUsed="0" w:uiPriority="71" w:semiHidden="0" w:name="Colorful Shading Accent 1"/>
-    <w:lsdException w:unhideWhenUsed="0" w:uiPriority="72" w:semiHidden="0" w:name="Colorful List Accent 1"/>
-    <w:lsdException w:unhideWhenUsed="0" w:uiPriority="73" w:semiHidden="0" w:name="Colorful Grid Accent 1"/>
-    <w:lsdException w:unhideWhenUsed="0" w:uiPriority="60" w:semiHidden="0" w:name="Light Shading Accent 2"/>
-    <w:lsdException w:unhideWhenUsed="0" w:uiPriority="61" w:semiHidden="0" w:name="Light List Accent 2"/>
-    <w:lsdException w:unhideWhenUsed="0" w:uiPriority="62" w:semiHidden="0" w:name="Light Grid Accent 2"/>
-    <w:lsdException w:unhideWhenUsed="0" w:uiPriority="63" w:semiHidden="0" w:name="Medium Shading 1 Accent 2"/>
-    <w:lsdException w:unhideWhenUsed="0" w:uiPriority="64" w:semiHidden="0" w:name="Medium Shading 2 Accent 2"/>
-    <w:lsdException w:unhideWhenUsed="0" w:uiPriority="65" w:semiHidden="0" w:name="Medium List 1 Accent 2"/>
-    <w:lsdException w:unhideWhenUsed="0" w:uiPriority="66" w:semiHidden="0" w:name="Medium List 2 Accent 2"/>
-    <w:lsdException w:unhideWhenUsed="0" w:uiPriority="67" w:semiHidden="0" w:name="Medium Grid 1 Accent 2"/>
-    <w:lsdException w:unhideWhenUsed="0" w:uiPriority="68" w:semiHidden="0" w:name="Medium Grid 2 Accent 2"/>
-    <w:lsdException w:unhideWhenUsed="0" w:uiPriority="69" w:semiHidden="0" w:name="Medium Grid 3 Accent 2"/>
-    <w:lsdException w:unhideWhenUsed="0" w:uiPriority="70" w:semiHidden="0" w:name="Dark List Accent 2"/>
-    <w:lsdException w:unhideWhenUsed="0" w:uiPriority="71" w:semiHidden="0" w:name="Colorful Shading Accent 2"/>
-    <w:lsdException w:unhideWhenUsed="0" w:uiPriority="72" w:semiHidden="0" w:name="Colorful List Accent 2"/>
-    <w:lsdException w:unhideWhenUsed="0" w:uiPriority="73" w:semiHidden="0" w:name="Colorful Grid Accent 2"/>
-    <w:lsdException w:unhideWhenUsed="0" w:uiPriority="60" w:semiHidden="0" w:name="Light Shading Accent 3"/>
-    <w:lsdException w:unhideWhenUsed="0" w:uiPriority="61" w:semiHidden="0" w:name="Light List Accent 3"/>
-    <w:lsdException w:unhideWhenUsed="0" w:uiPriority="62" w:semiHidden="0" w:name="Light Grid Accent 3"/>
-    <w:lsdException w:unhideWhenUsed="0" w:uiPriority="63" w:semiHidden="0" w:name="Medium Shading 1 Accent 3"/>
-    <w:lsdException w:unhideWhenUsed="0" w:uiPriority="64" w:semiHidden="0" w:name="Medium Shading 2 Accent 3"/>
-    <w:lsdException w:unhideWhenUsed="0" w:uiPriority="65" w:semiHidden="0" w:name="Medium List 1 Accent 3"/>
-    <w:lsdException w:unhideWhenUsed="0" w:uiPriority="66" w:semiHidden="0" w:name="Medium List 2 Accent 3"/>
-    <w:lsdException w:unhideWhenUsed="0" w:uiPriority="67" w:semiHidden="0" w:name="Medium Grid 1 Accent 3"/>
-    <w:lsdException w:unhideWhenUsed="0" w:uiPriority="68" w:semiHidden="0" w:name="Medium Grid 2 Accent 3"/>
-    <w:lsdException w:unhideWhenUsed="0" w:uiPriority="69" w:semiHidden="0" w:name="Medium Grid 3 Accent 3"/>
-    <w:lsdException w:unhideWhenUsed="0" w:uiPriority="70" w:semiHidden="0" w:name="Dark List Accent 3"/>
-    <w:lsdException w:unhideWhenUsed="0" w:uiPriority="71" w:semiHidden="0" w:name="Colorful Shading Accent 3"/>
-    <w:lsdException w:unhideWhenUsed="0" w:uiPriority="72" w:semiHidden="0" w:name="Colorful List Accent 3"/>
-    <w:lsdException w:unhideWhenUsed="0" w:uiPriority="73" w:semiHidden="0" w:name="Colorful Grid Accent 3"/>
-    <w:lsdException w:unhideWhenUsed="0" w:uiPriority="60" w:semiHidden="0" w:name="Light Shading Accent 4"/>
-    <w:lsdException w:unhideWhenUsed="0" w:uiPriority="61" w:semiHidden="0" w:name="Light List Accent 4"/>
-    <w:lsdException w:unhideWhenUsed="0" w:uiPriority="62" w:semiHidden="0" w:name="Light Grid Accent 4"/>
-    <w:lsdException w:unhideWhenUsed="0" w:uiPriority="63" w:semiHidden="0" w:name="Medium Shading 1 Accent 4"/>
-    <w:lsdException w:unhideWhenUsed="0" w:uiPriority="64" w:semiHidden="0" w:name="Medium Shading 2 Accent 4"/>
-    <w:lsdException w:unhideWhenUsed="0" w:uiPriority="65" w:semiHidden="0" w:name="Medium List 1 Accent 4"/>
-    <w:lsdException w:unhideWhenUsed="0" w:uiPriority="66" w:semiHidden="0" w:name="Medium List 2 Accent 4"/>
-    <w:lsdException w:unhideWhenUsed="0" w:uiPriority="67" w:semiHidden="0" w:name="Medium Grid 1 Accent 4"/>
-    <w:lsdException w:unhideWhenUsed="0" w:uiPriority="68" w:semiHidden="0" w:name="Medium Grid 2 Accent 4"/>
-    <w:lsdException w:unhideWhenUsed="0" w:uiPriority="69" w:semiHidden="0" w:name="Medium Grid 3 Accent 4"/>
-    <w:lsdException w:unhideWhenUsed="0" w:uiPriority="70" w:semiHidden="0" w:name="Dark List Accent 4"/>
-    <w:lsdException w:unhideWhenUsed="0" w:uiPriority="71" w:semiHidden="0" w:name="Colorful Shading Accent 4"/>
-    <w:lsdException w:unhideWhenUsed="0" w:uiPriority="72" w:semiHidden="0" w:name="Colorful List Accent 4"/>
-    <w:lsdException w:unhideWhenUsed="0" w:uiPriority="73" w:semiHidden="0" w:name="Colorful Grid Accent 4"/>
-    <w:lsdException w:unhideWhenUsed="0" w:uiPriority="60" w:semiHidden="0" w:name="Light Shading Accent 5"/>
-    <w:lsdException w:unhideWhenUsed="0" w:uiPriority="61" w:semiHidden="0" w:name="Light List Accent 5"/>
-    <w:lsdException w:unhideWhenUsed="0" w:uiPriority="62" w:semiHidden="0" w:name="Light Grid Accent 5"/>
-    <w:lsdException w:unhideWhenUsed="0" w:uiPriority="63" w:semiHidden="0" w:name="Medium Shading 1 Accent 5"/>
-    <w:lsdException w:unhideWhenUsed="0" w:uiPriority="64" w:semiHidden="0" w:name="Medium Shading 2 Accent 5"/>
-    <w:lsdException w:unhideWhenUsed="0" w:uiPriority="65" w:semiHidden="0" w:name="Medium List 1 Accent 5"/>
-    <w:lsdException w:unhideWhenUsed="0" w:uiPriority="66" w:semiHidden="0" w:name="Medium List 2 Accent 5"/>
-    <w:lsdException w:unhideWhenUsed="0" w:uiPriority="67" w:semiHidden="0" w:name="Medium Grid 1 Accent 5"/>
-    <w:lsdException w:unhideWhenUsed="0" w:uiPriority="68" w:semiHidden="0" w:name="Medium Grid 2 Accent 5"/>
-    <w:lsdException w:unhideWhenUsed="0" w:uiPriority="69" w:semiHidden="0" w:name="Medium Grid 3 Accent 5"/>
-    <w:lsdException w:unhideWhenUsed="0" w:uiPriority="70" w:semiHidden="0" w:name="Dark List Accent 5"/>
-    <w:lsdException w:unhideWhenUsed="0" w:uiPriority="71" w:semiHidden="0" w:name="Colorful Shading Accent 5"/>
-    <w:lsdException w:unhideWhenUsed="0" w:uiPriority="72" w:semiHidden="0" w:name="Colorful List Accent 5"/>
-    <w:lsdException w:unhideWhenUsed="0" w:uiPriority="73" w:semiHidden="0" w:name="Colorful Grid Accent 5"/>
-    <w:lsdException w:unhideWhenUsed="0" w:uiPriority="60" w:semiHidden="0" w:name="Light Shading Accent 6"/>
-    <w:lsdException w:unhideWhenUsed="0" w:uiPriority="61" w:semiHidden="0" w:name="Light List Accent 6"/>
-    <w:lsdException w:unhideWhenUsed="0" w:uiPriority="62" w:semiHidden="0" w:name="Light Grid Accent 6"/>
-    <w:lsdException w:unhideWhenUsed="0" w:uiPriority="63" w:semiHidden="0" w:name="Medium Shading 1 Accent 6"/>
-    <w:lsdException w:unhideWhenUsed="0" w:uiPriority="64" w:semiHidden="0" w:name="Medium Shading 2 Accent 6"/>
-    <w:lsdException w:unhideWhenUsed="0" w:uiPriority="65" w:semiHidden="0" w:name="Medium List 1 Accent 6"/>
-    <w:lsdException w:unhideWhenUsed="0" w:uiPriority="66" w:semiHidden="0" w:name="Medium List 2 Accent 6"/>
-    <w:lsdException w:unhideWhenUsed="0" w:uiPriority="67" w:semiHidden="0" w:name="Medium Grid 1 Accent 6"/>
-    <w:lsdException w:unhideWhenUsed="0" w:uiPriority="68" w:semiHidden="0" w:name="Medium Grid 2 Accent 6"/>
-    <w:lsdException w:unhideWhenUsed="0" w:uiPriority="69" w:semiHidden="0" w:name="Medium Grid 3 Accent 6"/>
-    <w:lsdException w:unhideWhenUsed="0" w:uiPriority="70" w:semiHidden="0" w:name="Dark List Accent 6"/>
-    <w:lsdException w:unhideWhenUsed="0" w:uiPriority="71" w:semiHidden="0" w:name="Colorful Shading Accent 6"/>
-    <w:lsdException w:unhideWhenUsed="0" w:uiPriority="72" w:semiHidden="0" w:name="Colorful List Accent 6"/>
-    <w:lsdException w:unhideWhenUsed="0" w:uiPriority="73" w:semiHidden="0" w:name="Colorful Grid Accent 6"/>
   </w:latentStyles>
   <w:style w:type="paragraph" w:default="1" w:styleId="1">
     <w:name w:val="Normal"/>
@@ -4524,6 +4776,22 @@
     </w:tblPr>
   </w:style>
   <w:style w:type="paragraph" w:styleId="10">
+    <w:name w:val="Title"/>
+    <w:basedOn w:val="1"/>
+    <w:next w:val="1"/>
+    <w:qFormat/>
+    <w:uiPriority w:val="0"/>
+    <w:pPr>
+      <w:keepNext/>
+      <w:keepLines/>
+      <w:spacing w:before="0" w:after="60"/>
+    </w:pPr>
+    <w:rPr>
+      <w:sz w:val="52"/>
+      <w:szCs w:val="52"/>
+    </w:rPr>
+  </w:style>
+  <w:style w:type="paragraph" w:styleId="11">
     <w:name w:val="Subtitle"/>
     <w:basedOn w:val="1"/>
     <w:next w:val="1"/>
@@ -4539,22 +4807,6 @@
       <w:color w:val="666666"/>
       <w:sz w:val="30"/>
       <w:szCs w:val="30"/>
-    </w:rPr>
-  </w:style>
-  <w:style w:type="paragraph" w:styleId="11">
-    <w:name w:val="Title"/>
-    <w:basedOn w:val="1"/>
-    <w:next w:val="1"/>
-    <w:qFormat/>
-    <w:uiPriority w:val="0"/>
-    <w:pPr>
-      <w:keepNext/>
-      <w:keepLines/>
-      <w:spacing w:before="0" w:after="60"/>
-    </w:pPr>
-    <w:rPr>
-      <w:sz w:val="52"/>
-      <w:szCs w:val="52"/>
     </w:rPr>
   </w:style>
   <w:style w:type="table" w:customStyle="1" w:styleId="12">
@@ -4810,7 +5062,7 @@
         <a:solidFill>
           <a:schemeClr val="phClr"/>
         </a:solidFill>
-        <a:gradFill rotWithShape="true">
+        <a:gradFill rotWithShape="1">
           <a:gsLst>
             <a:gs pos="0">
               <a:schemeClr val="phClr">
@@ -4831,9 +5083,9 @@
               </a:schemeClr>
             </a:gs>
           </a:gsLst>
-          <a:lin ang="16200000" scaled="true"/>
+          <a:lin ang="16200000" scaled="1"/>
         </a:gradFill>
-        <a:gradFill rotWithShape="true">
+        <a:gradFill rotWithShape="1">
           <a:gsLst>
             <a:gs pos="0">
               <a:schemeClr val="phClr">
@@ -4850,7 +5102,7 @@
               </a:schemeClr>
             </a:gs>
           </a:gsLst>
-          <a:lin ang="16200000" scaled="false"/>
+          <a:lin ang="16200000" scaled="0"/>
         </a:gradFill>
       </a:fillStyleLst>
       <a:lnStyleLst>
@@ -4920,7 +5172,7 @@
         <a:solidFill>
           <a:schemeClr val="phClr"/>
         </a:solidFill>
-        <a:gradFill rotWithShape="true">
+        <a:gradFill rotWithShape="1">
           <a:gsLst>
             <a:gs pos="0">
               <a:schemeClr val="phClr">
@@ -4946,7 +5198,7 @@
             <a:fillToRect l="50000" t="-80000" r="50000" b="180000"/>
           </a:path>
         </a:gradFill>
-        <a:gradFill rotWithShape="true">
+        <a:gradFill rotWithShape="1">
           <a:gsLst>
             <a:gs pos="0">
               <a:schemeClr val="phClr">

</xml_diff>